<commit_message>
Submission report created via GitHub Action
</commit_message>
<xml_diff>
--- a/submission-report.docx
+++ b/submission-report.docx
@@ -20,7 +20,7 @@
         </w:numPr>
       </w:pPr>
       <w:r>
-        <w:t xml:space="preserve">Submission generated at 09/06/2025 at 03:23:28</w:t>
+        <w:t xml:space="preserve">Submission generated at 09/06/2025 at 03:28:47</w:t>
       </w:r>
     </w:p>
     <w:p>
@@ -1143,6 +1143,186 @@
       </w:r>
       <w:r>
         <w:rPr>
+          <w:rStyle w:val="ExtensionTok"/>
+        </w:rPr>
+        <w:t xml:space="preserve">src/lab.c:</w:t>
+      </w:r>
+      <w:r>
+        <w:rPr>
+          <w:rStyle w:val="NormalTok"/>
+        </w:rPr>
+        <w:t xml:space="preserve"> In function ‘list_create’:</w:t>
+      </w:r>
+      <w:r>
+        <w:br/>
+      </w:r>
+      <w:r>
+        <w:rPr>
+          <w:rStyle w:val="ExtensionTok"/>
+        </w:rPr>
+        <w:t xml:space="preserve">src/lab.c:27:28:</w:t>
+      </w:r>
+      <w:r>
+        <w:rPr>
+          <w:rStyle w:val="NormalTok"/>
+        </w:rPr>
+        <w:t xml:space="preserve"> warning: unused parameter ‘type’ </w:t>
+      </w:r>
+      <w:r>
+        <w:rPr>
+          <w:rStyle w:val="PreprocessorTok"/>
+        </w:rPr>
+        <w:t xml:space="preserve">[-</w:t>
+      </w:r>
+      <w:r>
+        <w:rPr>
+          <w:rStyle w:val="SpecialStringTok"/>
+        </w:rPr>
+        <w:t xml:space="preserve">Wunused</w:t>
+      </w:r>
+      <w:r>
+        <w:rPr>
+          <w:rStyle w:val="PreprocessorTok"/>
+        </w:rPr>
+        <w:t xml:space="preserve">-</w:t>
+      </w:r>
+      <w:r>
+        <w:rPr>
+          <w:rStyle w:val="SpecialStringTok"/>
+        </w:rPr>
+        <w:t xml:space="preserve">parameter</w:t>
+      </w:r>
+      <w:r>
+        <w:rPr>
+          <w:rStyle w:val="PreprocessorTok"/>
+        </w:rPr>
+        <w:t xml:space="preserve">]</w:t>
+      </w:r>
+      <w:r>
+        <w:br/>
+      </w:r>
+      <w:r>
+        <w:rPr>
+          <w:rStyle w:val="NormalTok"/>
+        </w:rPr>
+        <w:t xml:space="preserve">   </w:t>
+      </w:r>
+      <w:r>
+        <w:rPr>
+          <w:rStyle w:val="ExtensionTok"/>
+        </w:rPr>
+        <w:t xml:space="preserve">27</w:t>
+      </w:r>
+      <w:r>
+        <w:rPr>
+          <w:rStyle w:val="NormalTok"/>
+        </w:rPr>
+        <w:t xml:space="preserve"> </w:t>
+      </w:r>
+      <w:r>
+        <w:rPr>
+          <w:rStyle w:val="KeywordTok"/>
+        </w:rPr>
+        <w:t xml:space="preserve">|</w:t>
+      </w:r>
+      <w:r>
+        <w:rPr>
+          <w:rStyle w:val="NormalTok"/>
+        </w:rPr>
+        <w:t xml:space="preserve"> </w:t>
+      </w:r>
+      <w:r>
+        <w:rPr>
+          <w:rStyle w:val="ExtensionTok"/>
+        </w:rPr>
+        <w:t xml:space="preserve">List</w:t>
+      </w:r>
+      <w:r>
+        <w:rPr>
+          <w:rStyle w:val="NormalTok"/>
+        </w:rPr>
+        <w:t xml:space="preserve"> </w:t>
+      </w:r>
+      <w:r>
+        <w:rPr>
+          <w:rStyle w:val="PreprocessorTok"/>
+        </w:rPr>
+        <w:t xml:space="preserve">*</w:t>
+      </w:r>
+      <w:r>
+        <w:rPr>
+          <w:rStyle w:val="NormalTok"/>
+        </w:rPr>
+        <w:t xml:space="preserve">list_create</w:t>
+      </w:r>
+      <w:r>
+        <w:rPr>
+          <w:rStyle w:val="ErrorTok"/>
+        </w:rPr>
+        <w:t xml:space="preserve">(</w:t>
+      </w:r>
+      <w:r>
+        <w:rPr>
+          <w:rStyle w:val="ExtensionTok"/>
+        </w:rPr>
+        <w:t xml:space="preserve">ListType</w:t>
+      </w:r>
+      <w:r>
+        <w:rPr>
+          <w:rStyle w:val="NormalTok"/>
+        </w:rPr>
+        <w:t xml:space="preserve"> type</w:t>
+      </w:r>
+      <w:r>
+        <w:rPr>
+          <w:rStyle w:val="KeywordTok"/>
+        </w:rPr>
+        <w:t xml:space="preserve">)</w:t>
+      </w:r>
+      <w:r>
+        <w:rPr>
+          <w:rStyle w:val="NormalTok"/>
+        </w:rPr>
+        <w:t xml:space="preserve"> </w:t>
+      </w:r>
+      <w:r>
+        <w:rPr>
+          <w:rStyle w:val="KeywordTok"/>
+        </w:rPr>
+        <w:t xml:space="preserve">{</w:t>
+      </w:r>
+      <w:r>
+        <w:br/>
+      </w:r>
+      <w:r>
+        <w:rPr>
+          <w:rStyle w:val="NormalTok"/>
+        </w:rPr>
+        <w:t xml:space="preserve">      </w:t>
+      </w:r>
+      <w:r>
+        <w:rPr>
+          <w:rStyle w:val="KeywordTok"/>
+        </w:rPr>
+        <w:t xml:space="preserve">|</w:t>
+      </w:r>
+      <w:r>
+        <w:rPr>
+          <w:rStyle w:val="NormalTok"/>
+        </w:rPr>
+        <w:t xml:space="preserve">                   </w:t>
+      </w:r>
+      <w:r>
+        <w:rPr>
+          <w:rStyle w:val="ExtensionTok"/>
+        </w:rPr>
+        <w:t xml:space="preserve">~~~~~~~~~^~~~</w:t>
+      </w:r>
+      <w:r>
+        <w:br/>
+      </w:r>
+      <w:r>
+        <w:rPr>
           <w:rStyle w:val="FunctionTok"/>
         </w:rPr>
         <w:t xml:space="preserve">cc</w:t>
@@ -3999,7 +4179,7 @@
         <w:rPr>
           <w:rStyle w:val="NormalTok"/>
         </w:rPr>
-        <w:t xml:space="preserve">                                     68      65    95%   29,37-38</w:t>
+        <w:t xml:space="preserve">                                     63      63   100%</w:t>
       </w:r>
       <w:r>
         <w:br/>
@@ -4023,7 +4203,7 @@
         <w:rPr>
           <w:rStyle w:val="NormalTok"/>
         </w:rPr>
-        <w:t xml:space="preserve">                                         68      65    95%</w:t>
+        <w:t xml:space="preserve">                                         63      63   100%</w:t>
       </w:r>
       <w:r>
         <w:br/>
@@ -4758,19 +4938,112 @@
         <w:rPr>
           <w:rStyle w:val="NormalTok"/>
         </w:rPr>
+        <w:t xml:space="preserve">    List </w:t>
+      </w:r>
+      <w:r>
+        <w:rPr>
+          <w:rStyle w:val="OperatorTok"/>
+        </w:rPr>
+        <w:t xml:space="preserve">*</w:t>
+      </w:r>
+      <w:r>
+        <w:rPr>
+          <w:rStyle w:val="NormalTok"/>
+        </w:rPr>
+        <w:t xml:space="preserve">list </w:t>
+      </w:r>
+      <w:r>
+        <w:rPr>
+          <w:rStyle w:val="OperatorTok"/>
+        </w:rPr>
+        <w:t xml:space="preserve">=</w:t>
+      </w:r>
+      <w:r>
+        <w:rPr>
+          <w:rStyle w:val="NormalTok"/>
+        </w:rPr>
+        <w:t xml:space="preserve"> malloc</w:t>
+      </w:r>
+      <w:r>
+        <w:rPr>
+          <w:rStyle w:val="OperatorTok"/>
+        </w:rPr>
+        <w:t xml:space="preserve">(</w:t>
+      </w:r>
+      <w:r>
+        <w:rPr>
+          <w:rStyle w:val="KeywordTok"/>
+        </w:rPr>
+        <w:t xml:space="preserve">sizeof</w:t>
+      </w:r>
+      <w:r>
+        <w:rPr>
+          <w:rStyle w:val="OperatorTok"/>
+        </w:rPr>
+        <w:t xml:space="preserve">(</w:t>
+      </w:r>
+      <w:r>
+        <w:rPr>
+          <w:rStyle w:val="NormalTok"/>
+        </w:rPr>
+        <w:t xml:space="preserve">List</w:t>
+      </w:r>
+      <w:r>
+        <w:rPr>
+          <w:rStyle w:val="OperatorTok"/>
+        </w:rPr>
+        <w:t xml:space="preserve">));</w:t>
+      </w:r>
+      <w:r>
+        <w:br/>
+      </w:r>
+      <w:r>
+        <w:br/>
+      </w:r>
+      <w:r>
+        <w:rPr>
+          <w:rStyle w:val="NormalTok"/>
+        </w:rPr>
         <w:t xml:space="preserve">    </w:t>
       </w:r>
       <w:r>
         <w:rPr>
-          <w:rStyle w:val="ControlFlowTok"/>
-        </w:rPr>
-        <w:t xml:space="preserve">if</w:t>
-      </w:r>
-      <w:r>
-        <w:rPr>
-          <w:rStyle w:val="NormalTok"/>
-        </w:rPr>
-        <w:t xml:space="preserve"> </w:t>
+          <w:rStyle w:val="CommentTok"/>
+        </w:rPr>
+        <w:t xml:space="preserve">// Create sentinel node</w:t>
+      </w:r>
+      <w:r>
+        <w:br/>
+      </w:r>
+      <w:r>
+        <w:rPr>
+          <w:rStyle w:val="NormalTok"/>
+        </w:rPr>
+        <w:t xml:space="preserve">    list</w:t>
+      </w:r>
+      <w:r>
+        <w:rPr>
+          <w:rStyle w:val="OperatorTok"/>
+        </w:rPr>
+        <w:t xml:space="preserve">-&gt;</w:t>
+      </w:r>
+      <w:r>
+        <w:rPr>
+          <w:rStyle w:val="NormalTok"/>
+        </w:rPr>
+        <w:t xml:space="preserve">head </w:t>
+      </w:r>
+      <w:r>
+        <w:rPr>
+          <w:rStyle w:val="OperatorTok"/>
+        </w:rPr>
+        <w:t xml:space="preserve">=</w:t>
+      </w:r>
+      <w:r>
+        <w:rPr>
+          <w:rStyle w:val="NormalTok"/>
+        </w:rPr>
+        <w:t xml:space="preserve"> malloc</w:t>
       </w:r>
       <w:r>
         <w:rPr>
@@ -4780,117 +5053,9 @@
       </w:r>
       <w:r>
         <w:rPr>
-          <w:rStyle w:val="NormalTok"/>
-        </w:rPr>
-        <w:t xml:space="preserve">type </w:t>
-      </w:r>
-      <w:r>
-        <w:rPr>
-          <w:rStyle w:val="OperatorTok"/>
-        </w:rPr>
-        <w:t xml:space="preserve">!=</w:t>
-      </w:r>
-      <w:r>
-        <w:rPr>
-          <w:rStyle w:val="NormalTok"/>
-        </w:rPr>
-        <w:t xml:space="preserve"> LIST_LINKED_SENTINEL</w:t>
-      </w:r>
-      <w:r>
-        <w:rPr>
-          <w:rStyle w:val="OperatorTok"/>
-        </w:rPr>
-        <w:t xml:space="preserve">)</w:t>
-      </w:r>
-      <w:r>
-        <w:rPr>
-          <w:rStyle w:val="NormalTok"/>
-        </w:rPr>
-        <w:t xml:space="preserve"> </w:t>
-      </w:r>
-      <w:r>
-        <w:rPr>
-          <w:rStyle w:val="OperatorTok"/>
-        </w:rPr>
-        <w:t xml:space="preserve">{</w:t>
-      </w:r>
-      <w:r>
-        <w:br/>
-      </w:r>
-      <w:r>
-        <w:rPr>
-          <w:rStyle w:val="NormalTok"/>
-        </w:rPr>
-        <w:t xml:space="preserve">        </w:t>
-      </w:r>
-      <w:r>
-        <w:rPr>
-          <w:rStyle w:val="ControlFlowTok"/>
-        </w:rPr>
-        <w:t xml:space="preserve">return</w:t>
-      </w:r>
-      <w:r>
-        <w:rPr>
-          <w:rStyle w:val="NormalTok"/>
-        </w:rPr>
-        <w:t xml:space="preserve"> NULL</w:t>
-      </w:r>
-      <w:r>
-        <w:rPr>
-          <w:rStyle w:val="OperatorTok"/>
-        </w:rPr>
-        <w:t xml:space="preserve">;</w:t>
-      </w:r>
-      <w:r>
-        <w:br/>
-      </w:r>
-      <w:r>
-        <w:rPr>
-          <w:rStyle w:val="NormalTok"/>
-        </w:rPr>
-        <w:t xml:space="preserve">    </w:t>
-      </w:r>
-      <w:r>
-        <w:rPr>
-          <w:rStyle w:val="OperatorTok"/>
-        </w:rPr>
-        <w:t xml:space="preserve">}</w:t>
-      </w:r>
-      <w:r>
-        <w:br/>
-      </w:r>
-      <w:r>
-        <w:br/>
-      </w:r>
-      <w:r>
-        <w:rPr>
-          <w:rStyle w:val="NormalTok"/>
-        </w:rPr>
-        <w:t xml:space="preserve">    List </w:t>
-      </w:r>
-      <w:r>
-        <w:rPr>
-          <w:rStyle w:val="OperatorTok"/>
-        </w:rPr>
-        <w:t xml:space="preserve">*</w:t>
-      </w:r>
-      <w:r>
-        <w:rPr>
-          <w:rStyle w:val="NormalTok"/>
-        </w:rPr>
-        <w:t xml:space="preserve">list </w:t>
-      </w:r>
-      <w:r>
-        <w:rPr>
-          <w:rStyle w:val="OperatorTok"/>
-        </w:rPr>
-        <w:t xml:space="preserve">=</w:t>
-      </w:r>
-      <w:r>
-        <w:rPr>
-          <w:rStyle w:val="NormalTok"/>
-        </w:rPr>
-        <w:t xml:space="preserve"> malloc</w:t>
+          <w:rStyle w:val="KeywordTok"/>
+        </w:rPr>
+        <w:t xml:space="preserve">sizeof</w:t>
       </w:r>
       <w:r>
         <w:rPr>
@@ -4900,240 +5065,15 @@
       </w:r>
       <w:r>
         <w:rPr>
-          <w:rStyle w:val="KeywordTok"/>
-        </w:rPr>
-        <w:t xml:space="preserve">sizeof</w:t>
-      </w:r>
-      <w:r>
-        <w:rPr>
-          <w:rStyle w:val="OperatorTok"/>
-        </w:rPr>
-        <w:t xml:space="preserve">(</w:t>
-      </w:r>
-      <w:r>
-        <w:rPr>
-          <w:rStyle w:val="NormalTok"/>
-        </w:rPr>
-        <w:t xml:space="preserve">List</w:t>
+          <w:rStyle w:val="NormalTok"/>
+        </w:rPr>
+        <w:t xml:space="preserve">Node</w:t>
       </w:r>
       <w:r>
         <w:rPr>
           <w:rStyle w:val="OperatorTok"/>
         </w:rPr>
         <w:t xml:space="preserve">));</w:t>
-      </w:r>
-      <w:r>
-        <w:br/>
-      </w:r>
-      <w:r>
-        <w:br/>
-      </w:r>
-      <w:r>
-        <w:rPr>
-          <w:rStyle w:val="NormalTok"/>
-        </w:rPr>
-        <w:t xml:space="preserve">    </w:t>
-      </w:r>
-      <w:r>
-        <w:rPr>
-          <w:rStyle w:val="CommentTok"/>
-        </w:rPr>
-        <w:t xml:space="preserve">// Create sentinel node</w:t>
-      </w:r>
-      <w:r>
-        <w:br/>
-      </w:r>
-      <w:r>
-        <w:rPr>
-          <w:rStyle w:val="NormalTok"/>
-        </w:rPr>
-        <w:t xml:space="preserve">    list</w:t>
-      </w:r>
-      <w:r>
-        <w:rPr>
-          <w:rStyle w:val="OperatorTok"/>
-        </w:rPr>
-        <w:t xml:space="preserve">-&gt;</w:t>
-      </w:r>
-      <w:r>
-        <w:rPr>
-          <w:rStyle w:val="NormalTok"/>
-        </w:rPr>
-        <w:t xml:space="preserve">head </w:t>
-      </w:r>
-      <w:r>
-        <w:rPr>
-          <w:rStyle w:val="OperatorTok"/>
-        </w:rPr>
-        <w:t xml:space="preserve">=</w:t>
-      </w:r>
-      <w:r>
-        <w:rPr>
-          <w:rStyle w:val="NormalTok"/>
-        </w:rPr>
-        <w:t xml:space="preserve"> malloc</w:t>
-      </w:r>
-      <w:r>
-        <w:rPr>
-          <w:rStyle w:val="OperatorTok"/>
-        </w:rPr>
-        <w:t xml:space="preserve">(</w:t>
-      </w:r>
-      <w:r>
-        <w:rPr>
-          <w:rStyle w:val="KeywordTok"/>
-        </w:rPr>
-        <w:t xml:space="preserve">sizeof</w:t>
-      </w:r>
-      <w:r>
-        <w:rPr>
-          <w:rStyle w:val="OperatorTok"/>
-        </w:rPr>
-        <w:t xml:space="preserve">(</w:t>
-      </w:r>
-      <w:r>
-        <w:rPr>
-          <w:rStyle w:val="NormalTok"/>
-        </w:rPr>
-        <w:t xml:space="preserve">Node</w:t>
-      </w:r>
-      <w:r>
-        <w:rPr>
-          <w:rStyle w:val="OperatorTok"/>
-        </w:rPr>
-        <w:t xml:space="preserve">));</w:t>
-      </w:r>
-      <w:r>
-        <w:br/>
-      </w:r>
-      <w:r>
-        <w:rPr>
-          <w:rStyle w:val="NormalTok"/>
-        </w:rPr>
-        <w:t xml:space="preserve">    </w:t>
-      </w:r>
-      <w:r>
-        <w:rPr>
-          <w:rStyle w:val="ControlFlowTok"/>
-        </w:rPr>
-        <w:t xml:space="preserve">if</w:t>
-      </w:r>
-      <w:r>
-        <w:rPr>
-          <w:rStyle w:val="NormalTok"/>
-        </w:rPr>
-        <w:t xml:space="preserve"> </w:t>
-      </w:r>
-      <w:r>
-        <w:rPr>
-          <w:rStyle w:val="OperatorTok"/>
-        </w:rPr>
-        <w:t xml:space="preserve">(!</w:t>
-      </w:r>
-      <w:r>
-        <w:rPr>
-          <w:rStyle w:val="NormalTok"/>
-        </w:rPr>
-        <w:t xml:space="preserve">list</w:t>
-      </w:r>
-      <w:r>
-        <w:rPr>
-          <w:rStyle w:val="OperatorTok"/>
-        </w:rPr>
-        <w:t xml:space="preserve">-&gt;</w:t>
-      </w:r>
-      <w:r>
-        <w:rPr>
-          <w:rStyle w:val="NormalTok"/>
-        </w:rPr>
-        <w:t xml:space="preserve">head</w:t>
-      </w:r>
-      <w:r>
-        <w:rPr>
-          <w:rStyle w:val="OperatorTok"/>
-        </w:rPr>
-        <w:t xml:space="preserve">)</w:t>
-      </w:r>
-      <w:r>
-        <w:rPr>
-          <w:rStyle w:val="NormalTok"/>
-        </w:rPr>
-        <w:t xml:space="preserve"> </w:t>
-      </w:r>
-      <w:r>
-        <w:rPr>
-          <w:rStyle w:val="OperatorTok"/>
-        </w:rPr>
-        <w:t xml:space="preserve">{</w:t>
-      </w:r>
-      <w:r>
-        <w:br/>
-      </w:r>
-      <w:r>
-        <w:rPr>
-          <w:rStyle w:val="NormalTok"/>
-        </w:rPr>
-        <w:t xml:space="preserve">        free</w:t>
-      </w:r>
-      <w:r>
-        <w:rPr>
-          <w:rStyle w:val="OperatorTok"/>
-        </w:rPr>
-        <w:t xml:space="preserve">(</w:t>
-      </w:r>
-      <w:r>
-        <w:rPr>
-          <w:rStyle w:val="NormalTok"/>
-        </w:rPr>
-        <w:t xml:space="preserve">list</w:t>
-      </w:r>
-      <w:r>
-        <w:rPr>
-          <w:rStyle w:val="OperatorTok"/>
-        </w:rPr>
-        <w:t xml:space="preserve">);</w:t>
-      </w:r>
-      <w:r>
-        <w:br/>
-      </w:r>
-      <w:r>
-        <w:rPr>
-          <w:rStyle w:val="NormalTok"/>
-        </w:rPr>
-        <w:t xml:space="preserve">        </w:t>
-      </w:r>
-      <w:r>
-        <w:rPr>
-          <w:rStyle w:val="ControlFlowTok"/>
-        </w:rPr>
-        <w:t xml:space="preserve">return</w:t>
-      </w:r>
-      <w:r>
-        <w:rPr>
-          <w:rStyle w:val="NormalTok"/>
-        </w:rPr>
-        <w:t xml:space="preserve"> NULL</w:t>
-      </w:r>
-      <w:r>
-        <w:rPr>
-          <w:rStyle w:val="OperatorTok"/>
-        </w:rPr>
-        <w:t xml:space="preserve">;</w:t>
-      </w:r>
-      <w:r>
-        <w:br/>
-      </w:r>
-      <w:r>
-        <w:rPr>
-          <w:rStyle w:val="NormalTok"/>
-        </w:rPr>
-        <w:t xml:space="preserve">    </w:t>
-      </w:r>
-      <w:r>
-        <w:rPr>
-          <w:rStyle w:val="OperatorTok"/>
-        </w:rPr>
-        <w:t xml:space="preserve">}</w:t>
       </w:r>
       <w:r>
         <w:br/>
@@ -15801,7 +15741,7 @@
         <w:pStyle w:val="FirstParagraph"/>
       </w:pPr>
       <w:r>
-        <w:t xml:space="preserve">Report generated on 09/06/2025 at 03:23:29</w:t>
+        <w:t xml:space="preserve">Report generated on 09/06/2025 at 03:28:48</w:t>
       </w:r>
     </w:p>
     <w:p>
@@ -15871,6 +15811,12 @@
       </w:pPr>
       <w:r>
         <w:t xml:space="preserve">744ef79b1b2986886da6a41103b8064796e5977876bca285fedc3fb26e31be08 submission-report.md</w:t>
+      </w:r>
+      <w:r>
+        <w:t xml:space="preserve"> </w:t>
+      </w:r>
+      <w:r>
+        <w:t xml:space="preserve">10abf8962cdef1eb56ee551d56d75b8772cacbb9374015342f6274ea3d2c7384 submission-report.md</w:t>
       </w:r>
     </w:p>
     <w:bookmarkEnd w:id="30"/>

</xml_diff>